<commit_message>
Update Unified Process Bibbiothèque
</commit_message>
<xml_diff>
--- a/108_UmlTdd/Bibliothèque/Bibliothèque.docx
+++ b/108_UmlTdd/Bibliothèque/Bibliothèque.docx
@@ -7,7 +7,10 @@
         <w:pStyle w:val="Titre"/>
       </w:pPr>
       <w:r>
-        <w:t>Bibliothèque</w:t>
+        <w:t>Logiciel de gestion d’une b</w:t>
+      </w:r>
+      <w:r>
+        <w:t>ibliothèque</w:t>
       </w:r>
     </w:p>
     <w:sdt>
@@ -64,11 +67,12 @@
           <w:r>
             <w:fldChar w:fldCharType="separate"/>
           </w:r>
-          <w:hyperlink w:anchor="_Toc146371605" w:history="1">
+          <w:hyperlink w:anchor="_Toc146614414" w:history="1">
             <w:r>
               <w:rPr>
                 <w:rStyle w:val="Lienhypertexte"/>
                 <w:noProof/>
+                <w:lang w:val="en-GB"/>
               </w:rPr>
               <w:t>1.</w:t>
             </w:r>
@@ -84,6 +88,93 @@
               <w:rPr>
                 <w:rStyle w:val="Lienhypertexte"/>
                 <w:noProof/>
+                <w:lang w:val="en-GB"/>
+              </w:rPr>
+              <w:t>Spécifications</w:t>
+            </w:r>
+            <w:r>
+              <w:rPr>
+                <w:noProof/>
+                <w:webHidden/>
+              </w:rPr>
+              <w:tab/>
+            </w:r>
+            <w:r>
+              <w:rPr>
+                <w:noProof/>
+                <w:webHidden/>
+              </w:rPr>
+              <w:fldChar w:fldCharType="begin"/>
+            </w:r>
+            <w:r>
+              <w:rPr>
+                <w:noProof/>
+                <w:webHidden/>
+              </w:rPr>
+              <w:instrText xml:space="preserve"> PAGEREF _Toc146614414 \h </w:instrText>
+            </w:r>
+            <w:r>
+              <w:rPr>
+                <w:noProof/>
+                <w:webHidden/>
+              </w:rPr>
+            </w:r>
+            <w:r>
+              <w:rPr>
+                <w:noProof/>
+                <w:webHidden/>
+              </w:rPr>
+              <w:fldChar w:fldCharType="separate"/>
+            </w:r>
+            <w:r>
+              <w:rPr>
+                <w:noProof/>
+                <w:webHidden/>
+              </w:rPr>
+              <w:t>1</w:t>
+            </w:r>
+            <w:r>
+              <w:rPr>
+                <w:noProof/>
+                <w:webHidden/>
+              </w:rPr>
+              <w:fldChar w:fldCharType="end"/>
+            </w:r>
+          </w:hyperlink>
+        </w:p>
+        <w:p>
+          <w:pPr>
+            <w:pStyle w:val="TM1"/>
+            <w:tabs>
+              <w:tab w:val="left" w:pos="440"/>
+              <w:tab w:val="right" w:leader="dot" w:pos="10456"/>
+            </w:tabs>
+            <w:rPr>
+              <w:rFonts w:eastAsiaTheme="minorEastAsia"/>
+              <w:noProof/>
+              <w:lang w:eastAsia="fr-FR"/>
+            </w:rPr>
+          </w:pPr>
+          <w:hyperlink w:anchor="_Toc146614415" w:history="1">
+            <w:r>
+              <w:rPr>
+                <w:rStyle w:val="Lienhypertexte"/>
+                <w:noProof/>
+              </w:rPr>
+              <w:t>2.</w:t>
+            </w:r>
+            <w:r>
+              <w:rPr>
+                <w:rFonts w:eastAsiaTheme="minorEastAsia"/>
+                <w:noProof/>
+                <w:lang w:eastAsia="fr-FR"/>
+              </w:rPr>
+              <w:tab/>
+            </w:r>
+            <w:r>
+              <w:rPr>
+                <w:rStyle w:val="Lienhypertexte"/>
+                <w:noProof/>
               </w:rPr>
               <w:t>Analyse « système fermé »</w:t>
             </w:r>
@@ -106,7 +197,7 @@
                 <w:noProof/>
                 <w:webHidden/>
               </w:rPr>
-              <w:instrText xml:space="preserve"> PAGEREF _Toc146371605 \h </w:instrText>
+              <w:instrText xml:space="preserve"> PAGEREF _Toc146614415 \h </w:instrText>
             </w:r>
             <w:r>
               <w:rPr>
@@ -150,13 +241,13 @@
               <w:lang w:eastAsia="fr-FR"/>
             </w:rPr>
           </w:pPr>
-          <w:hyperlink w:anchor="_Toc146371606" w:history="1">
+          <w:hyperlink w:anchor="_Toc146614416" w:history="1">
             <w:r>
               <w:rPr>
                 <w:rStyle w:val="Lienhypertexte"/>
                 <w:noProof/>
               </w:rPr>
-              <w:t>1.1.</w:t>
+              <w:t>2.1.</w:t>
             </w:r>
             <w:r>
               <w:rPr>
@@ -192,7 +283,7 @@
                 <w:noProof/>
                 <w:webHidden/>
               </w:rPr>
-              <w:instrText xml:space="preserve"> PAGEREF _Toc146371606 \h </w:instrText>
+              <w:instrText xml:space="preserve"> PAGEREF _Toc146614416 \h </w:instrText>
             </w:r>
             <w:r>
               <w:rPr>
@@ -236,13 +327,13 @@
               <w:lang w:eastAsia="fr-FR"/>
             </w:rPr>
           </w:pPr>
-          <w:hyperlink w:anchor="_Toc146371607" w:history="1">
+          <w:hyperlink w:anchor="_Toc146614417" w:history="1">
             <w:r>
               <w:rPr>
                 <w:rStyle w:val="Lienhypertexte"/>
                 <w:noProof/>
               </w:rPr>
-              <w:t>1.1.1.</w:t>
+              <w:t>2.1.1.</w:t>
             </w:r>
             <w:r>
               <w:rPr>
@@ -278,7 +369,7 @@
                 <w:noProof/>
                 <w:webHidden/>
               </w:rPr>
-              <w:instrText xml:space="preserve"> PAGEREF _Toc146371607 \h </w:instrText>
+              <w:instrText xml:space="preserve"> PAGEREF _Toc146614417 \h </w:instrText>
             </w:r>
             <w:r>
               <w:rPr>
@@ -322,13 +413,13 @@
               <w:lang w:eastAsia="fr-FR"/>
             </w:rPr>
           </w:pPr>
-          <w:hyperlink w:anchor="_Toc146371608" w:history="1">
+          <w:hyperlink w:anchor="_Toc146614418" w:history="1">
             <w:r>
               <w:rPr>
                 <w:rStyle w:val="Lienhypertexte"/>
                 <w:noProof/>
               </w:rPr>
-              <w:t>1.1.2.</w:t>
+              <w:t>2.1.2.</w:t>
             </w:r>
             <w:r>
               <w:rPr>
@@ -364,7 +455,7 @@
                 <w:noProof/>
                 <w:webHidden/>
               </w:rPr>
-              <w:instrText xml:space="preserve"> PAGEREF _Toc146371608 \h </w:instrText>
+              <w:instrText xml:space="preserve"> PAGEREF _Toc146614418 \h </w:instrText>
             </w:r>
             <w:r>
               <w:rPr>
@@ -384,7 +475,7 @@
                 <w:noProof/>
                 <w:webHidden/>
               </w:rPr>
-              <w:t>1</w:t>
+              <w:t>2</w:t>
             </w:r>
             <w:r>
               <w:rPr>
@@ -408,13 +499,13 @@
               <w:lang w:eastAsia="fr-FR"/>
             </w:rPr>
           </w:pPr>
-          <w:hyperlink w:anchor="_Toc146371609" w:history="1">
+          <w:hyperlink w:anchor="_Toc146614419" w:history="1">
             <w:r>
               <w:rPr>
                 <w:rStyle w:val="Lienhypertexte"/>
                 <w:noProof/>
               </w:rPr>
-              <w:t>1.1.3.</w:t>
+              <w:t>2.1.3.</w:t>
             </w:r>
             <w:r>
               <w:rPr>
@@ -450,7 +541,7 @@
                 <w:noProof/>
                 <w:webHidden/>
               </w:rPr>
-              <w:instrText xml:space="preserve"> PAGEREF _Toc146371609 \h </w:instrText>
+              <w:instrText xml:space="preserve"> PAGEREF _Toc146614419 \h </w:instrText>
             </w:r>
             <w:r>
               <w:rPr>
@@ -470,7 +561,7 @@
                 <w:noProof/>
                 <w:webHidden/>
               </w:rPr>
-              <w:t>1</w:t>
+              <w:t>2</w:t>
             </w:r>
             <w:r>
               <w:rPr>
@@ -494,13 +585,13 @@
               <w:lang w:eastAsia="fr-FR"/>
             </w:rPr>
           </w:pPr>
-          <w:hyperlink w:anchor="_Toc146371610" w:history="1">
+          <w:hyperlink w:anchor="_Toc146614420" w:history="1">
             <w:r>
               <w:rPr>
                 <w:rStyle w:val="Lienhypertexte"/>
                 <w:noProof/>
               </w:rPr>
-              <w:t>1.1.4.</w:t>
+              <w:t>2.1.4.</w:t>
             </w:r>
             <w:r>
               <w:rPr>
@@ -536,7 +627,7 @@
                 <w:noProof/>
                 <w:webHidden/>
               </w:rPr>
-              <w:instrText xml:space="preserve"> PAGEREF _Toc146371610 \h </w:instrText>
+              <w:instrText xml:space="preserve"> PAGEREF _Toc146614420 \h </w:instrText>
             </w:r>
             <w:r>
               <w:rPr>
@@ -556,7 +647,7 @@
                 <w:noProof/>
                 <w:webHidden/>
               </w:rPr>
-              <w:t>1</w:t>
+              <w:t>3</w:t>
             </w:r>
             <w:r>
               <w:rPr>
@@ -580,13 +671,13 @@
               <w:lang w:eastAsia="fr-FR"/>
             </w:rPr>
           </w:pPr>
-          <w:hyperlink w:anchor="_Toc146371611" w:history="1">
+          <w:hyperlink w:anchor="_Toc146614421" w:history="1">
             <w:r>
               <w:rPr>
                 <w:rStyle w:val="Lienhypertexte"/>
                 <w:noProof/>
               </w:rPr>
-              <w:t>1.2.</w:t>
+              <w:t>2.2.</w:t>
             </w:r>
             <w:r>
               <w:rPr>
@@ -622,7 +713,7 @@
                 <w:noProof/>
                 <w:webHidden/>
               </w:rPr>
-              <w:instrText xml:space="preserve"> PAGEREF _Toc146371611 \h </w:instrText>
+              <w:instrText xml:space="preserve"> PAGEREF _Toc146614421 \h </w:instrText>
             </w:r>
             <w:r>
               <w:rPr>
@@ -642,7 +733,7 @@
                 <w:noProof/>
                 <w:webHidden/>
               </w:rPr>
-              <w:t>1</w:t>
+              <w:t>4</w:t>
             </w:r>
             <w:r>
               <w:rPr>
@@ -666,13 +757,13 @@
               <w:lang w:eastAsia="fr-FR"/>
             </w:rPr>
           </w:pPr>
-          <w:hyperlink w:anchor="_Toc146371612" w:history="1">
+          <w:hyperlink w:anchor="_Toc146614422" w:history="1">
             <w:r>
               <w:rPr>
                 <w:rStyle w:val="Lienhypertexte"/>
                 <w:noProof/>
               </w:rPr>
-              <w:t>1.2.1.</w:t>
+              <w:t>2.2.1.</w:t>
             </w:r>
             <w:r>
               <w:rPr>
@@ -708,7 +799,7 @@
                 <w:noProof/>
                 <w:webHidden/>
               </w:rPr>
-              <w:instrText xml:space="preserve"> PAGEREF _Toc146371612 \h </w:instrText>
+              <w:instrText xml:space="preserve"> PAGEREF _Toc146614422 \h </w:instrText>
             </w:r>
             <w:r>
               <w:rPr>
@@ -728,7 +819,7 @@
                 <w:noProof/>
                 <w:webHidden/>
               </w:rPr>
-              <w:t>1</w:t>
+              <w:t>4</w:t>
             </w:r>
             <w:r>
               <w:rPr>
@@ -752,13 +843,13 @@
               <w:lang w:eastAsia="fr-FR"/>
             </w:rPr>
           </w:pPr>
-          <w:hyperlink w:anchor="_Toc146371613" w:history="1">
+          <w:hyperlink w:anchor="_Toc146614423" w:history="1">
             <w:r>
               <w:rPr>
                 <w:rStyle w:val="Lienhypertexte"/>
                 <w:noProof/>
               </w:rPr>
-              <w:t>1.2.2.</w:t>
+              <w:t>2.2.2.</w:t>
             </w:r>
             <w:r>
               <w:rPr>
@@ -794,7 +885,7 @@
                 <w:noProof/>
                 <w:webHidden/>
               </w:rPr>
-              <w:instrText xml:space="preserve"> PAGEREF _Toc146371613 \h </w:instrText>
+              <w:instrText xml:space="preserve"> PAGEREF _Toc146614423 \h </w:instrText>
             </w:r>
             <w:r>
               <w:rPr>
@@ -814,7 +905,7 @@
                 <w:noProof/>
                 <w:webHidden/>
               </w:rPr>
-              <w:t>1</w:t>
+              <w:t>6</w:t>
             </w:r>
             <w:r>
               <w:rPr>
@@ -838,13 +929,13 @@
               <w:lang w:eastAsia="fr-FR"/>
             </w:rPr>
           </w:pPr>
-          <w:hyperlink w:anchor="_Toc146371614" w:history="1">
+          <w:hyperlink w:anchor="_Toc146614424" w:history="1">
             <w:r>
               <w:rPr>
                 <w:rStyle w:val="Lienhypertexte"/>
                 <w:noProof/>
               </w:rPr>
-              <w:t>1.2.3.</w:t>
+              <w:t>2.2.3.</w:t>
             </w:r>
             <w:r>
               <w:rPr>
@@ -880,7 +971,7 @@
                 <w:noProof/>
                 <w:webHidden/>
               </w:rPr>
-              <w:instrText xml:space="preserve"> PAGEREF _Toc146371614 \h </w:instrText>
+              <w:instrText xml:space="preserve"> PAGEREF _Toc146614424 \h </w:instrText>
             </w:r>
             <w:r>
               <w:rPr>
@@ -900,7 +991,7 @@
                 <w:noProof/>
                 <w:webHidden/>
               </w:rPr>
-              <w:t>1</w:t>
+              <w:t>7</w:t>
             </w:r>
             <w:r>
               <w:rPr>
@@ -933,12 +1024,14 @@
           <w:lang w:val="en-GB"/>
         </w:rPr>
       </w:pPr>
+      <w:bookmarkStart w:id="0" w:name="_Toc146614414"/>
       <w:r>
         <w:rPr>
           <w:lang w:val="en-GB"/>
         </w:rPr>
         <w:t>Spécifications</w:t>
       </w:r>
+      <w:bookmarkEnd w:id="0"/>
     </w:p>
     <w:p>
       <w:r>
@@ -953,11 +1046,11 @@
           <w:numId w:val="2"/>
         </w:numPr>
       </w:pPr>
-      <w:bookmarkStart w:id="0" w:name="_Toc146371605"/>
+      <w:bookmarkStart w:id="1" w:name="_Toc146614415"/>
       <w:r>
         <w:t>Analyse « système fermé »</w:t>
       </w:r>
-      <w:bookmarkEnd w:id="0"/>
+      <w:bookmarkEnd w:id="1"/>
     </w:p>
     <w:p>
       <w:pPr>
@@ -967,14 +1060,14 @@
           <w:numId w:val="2"/>
         </w:numPr>
       </w:pPr>
-      <w:bookmarkStart w:id="1" w:name="_Toc146371606"/>
+      <w:bookmarkStart w:id="2" w:name="_Toc146614416"/>
       <w:r>
         <w:t xml:space="preserve">Analyse des acteurs </w:t>
       </w:r>
       <w:r>
         <w:t>et des uses cases</w:t>
       </w:r>
-      <w:bookmarkEnd w:id="1"/>
+      <w:bookmarkEnd w:id="2"/>
     </w:p>
     <w:p>
       <w:pPr>
@@ -984,14 +1077,20 @@
           <w:numId w:val="2"/>
         </w:numPr>
       </w:pPr>
-      <w:bookmarkStart w:id="2" w:name="_Toc146371607"/>
-      <w:r>
-        <w:t>Définir les acteurs(écrire une description du rôle</w:t>
+      <w:bookmarkStart w:id="3" w:name="_Toc146614417"/>
+      <w:r>
+        <w:t>Définir les acteurs</w:t>
+      </w:r>
+      <w:r>
+        <w:t xml:space="preserve"> </w:t>
+      </w:r>
+      <w:r>
+        <w:t>(écrire une description du rôle</w:t>
       </w:r>
       <w:r>
         <w:t>)</w:t>
       </w:r>
-      <w:bookmarkEnd w:id="2"/>
+      <w:bookmarkEnd w:id="3"/>
     </w:p>
     <w:p>
       <w:r>
@@ -1026,12 +1125,12 @@
           <w:numId w:val="2"/>
         </w:numPr>
       </w:pPr>
-      <w:bookmarkStart w:id="3" w:name="_Toc146371608"/>
+      <w:bookmarkStart w:id="4" w:name="_Toc146614418"/>
       <w:r>
         <w:lastRenderedPageBreak/>
         <w:t>Diagramme de contexte</w:t>
       </w:r>
-      <w:bookmarkEnd w:id="3"/>
+      <w:bookmarkEnd w:id="4"/>
     </w:p>
     <w:p>
       <w:r>
@@ -1096,11 +1195,11 @@
           <w:numId w:val="2"/>
         </w:numPr>
       </w:pPr>
-      <w:bookmarkStart w:id="4" w:name="_Toc146371609"/>
+      <w:bookmarkStart w:id="5" w:name="_Toc146614419"/>
       <w:r>
         <w:t>Définir les uses cases</w:t>
       </w:r>
-      <w:bookmarkEnd w:id="4"/>
+      <w:bookmarkEnd w:id="5"/>
     </w:p>
     <w:p>
       <w:r>
@@ -1186,7 +1285,13 @@
         <w:t xml:space="preserve"> à rendre avec le lecteur de code barre. Si le livre</w:t>
       </w:r>
       <w:r>
-        <w:t xml:space="preserve"> fait parti des livres en cours d’emprunt par l’étudiant</w:t>
+        <w:t xml:space="preserve"> fait </w:t>
+      </w:r>
+      <w:r>
+        <w:t>partie</w:t>
+      </w:r>
+      <w:r>
+        <w:t xml:space="preserve"> des livres en cours d’emprunt par l’étudiant</w:t>
       </w:r>
       <w:r>
         <w:t>, le logiciel enregistre le retour du livre.</w:t>
@@ -1230,7 +1335,13 @@
         <w:t xml:space="preserve"> du livre</w:t>
       </w:r>
       <w:r>
-        <w:t xml:space="preserve"> et reseigner le nombre d’exemplaires</w:t>
+        <w:t xml:space="preserve"> et </w:t>
+      </w:r>
+      <w:r>
+        <w:t>renseigner</w:t>
+      </w:r>
+      <w:r>
+        <w:t xml:space="preserve"> le nombre d’exemplaires</w:t>
       </w:r>
       <w:r>
         <w:t>. Une fois les informations du livre renseignées</w:t>
@@ -1327,12 +1438,12 @@
           <w:numId w:val="2"/>
         </w:numPr>
       </w:pPr>
-      <w:bookmarkStart w:id="5" w:name="_Toc146371610"/>
+      <w:bookmarkStart w:id="6" w:name="_Toc146614420"/>
       <w:r>
         <w:lastRenderedPageBreak/>
         <w:t>Diagramme des uses cases</w:t>
       </w:r>
-      <w:bookmarkEnd w:id="5"/>
+      <w:bookmarkEnd w:id="6"/>
     </w:p>
     <w:p>
       <w:r>
@@ -1406,12 +1517,12 @@
           <w:numId w:val="2"/>
         </w:numPr>
       </w:pPr>
-      <w:bookmarkStart w:id="6" w:name="_Toc146371611"/>
+      <w:bookmarkStart w:id="7" w:name="_Toc146614421"/>
       <w:r>
         <w:lastRenderedPageBreak/>
         <w:t>Sélection d’un use case</w:t>
       </w:r>
-      <w:bookmarkEnd w:id="6"/>
+      <w:bookmarkEnd w:id="7"/>
     </w:p>
     <w:p>
       <w:r>
@@ -1432,11 +1543,11 @@
           <w:numId w:val="2"/>
         </w:numPr>
       </w:pPr>
-      <w:bookmarkStart w:id="7" w:name="_Toc146371612"/>
+      <w:bookmarkStart w:id="8" w:name="_Toc146614422"/>
       <w:r>
         <w:t>Scénarios</w:t>
       </w:r>
-      <w:bookmarkEnd w:id="7"/>
+      <w:bookmarkEnd w:id="8"/>
     </w:p>
     <w:p>
       <w:r>
@@ -1471,13 +1582,13 @@
         <w:t>Postcondition :</w:t>
       </w:r>
       <w:r>
-        <w:t xml:space="preserve"> Le livre est ajouté à la liste des livres enr</w:t>
-      </w:r>
-      <w:r>
-        <w:t>e</w:t>
-      </w:r>
-      <w:r>
-        <w:t>gistés dans le logiciel</w:t>
+        <w:t xml:space="preserve"> Le livre est ajouté à la liste des livres </w:t>
+      </w:r>
+      <w:r>
+        <w:t>enregistrés</w:t>
+      </w:r>
+      <w:r>
+        <w:t xml:space="preserve"> dans le logiciel</w:t>
       </w:r>
       <w:r>
         <w:t>.</w:t>
@@ -1621,7 +1732,10 @@
         <w:t>1</w:t>
       </w:r>
       <w:r>
-        <w:t xml:space="preserve"> Le logiciel ajoute le livre à la liste des livres enregistés</w:t>
+        <w:t xml:space="preserve"> Le logiciel ajoute le livre à la liste des livres </w:t>
+      </w:r>
+      <w:r>
+        <w:t>enregistrés</w:t>
       </w:r>
     </w:p>
     <w:p/>
@@ -1685,7 +1799,7 @@
         <w:t xml:space="preserve"> La bibliothécaire </w:t>
       </w:r>
       <w:r>
-        <w:t>selectionne</w:t>
+        <w:t>sélectionne</w:t>
       </w:r>
       <w:r>
         <w:t xml:space="preserve"> le genre du livre</w:t>
@@ -1711,6 +1825,10 @@
         <w:t>du scénario nominal</w:t>
       </w:r>
     </w:p>
+    <w:p/>
+    <w:p/>
+    <w:p/>
+    <w:p/>
     <w:p>
       <w:pPr>
         <w:rPr>
@@ -1721,6 +1839,7 @@
         <w:rPr>
           <w:u w:val="single"/>
         </w:rPr>
+        <w:lastRenderedPageBreak/>
         <w:t>Scénarios exceptionnels :</w:t>
       </w:r>
       <w:r>
@@ -1758,7 +1877,6 @@
     <w:p/>
     <w:p>
       <w:r>
-        <w:lastRenderedPageBreak/>
         <w:t>6</w:t>
       </w:r>
       <w:r>
@@ -1786,6 +1904,19 @@
       </w:r>
     </w:p>
     <w:p/>
+    <w:p>
+      <w:r>
+        <w:t xml:space="preserve">9 E3 La bibliothécaire </w:t>
+      </w:r>
+      <w:r>
+        <w:t>annule l’ajout du livre</w:t>
+      </w:r>
+    </w:p>
+    <w:p>
+      <w:r>
+        <w:t>1 Le logiciel informe la bibliothécaire que l’ajout du livre est annulé</w:t>
+      </w:r>
+    </w:p>
     <w:p/>
     <w:p/>
     <w:p>
@@ -1796,14 +1927,70 @@
           <w:numId w:val="2"/>
         </w:numPr>
       </w:pPr>
-      <w:bookmarkStart w:id="8" w:name="_Toc146371613"/>
-      <w:r>
+      <w:bookmarkStart w:id="9" w:name="_Toc146614423"/>
+      <w:r>
+        <w:lastRenderedPageBreak/>
         <w:t xml:space="preserve">Diagramme d’activité </w:t>
       </w:r>
       <w:r>
         <w:t>pour l’ensemble des scénarios du use case</w:t>
       </w:r>
-      <w:bookmarkEnd w:id="8"/>
+      <w:bookmarkEnd w:id="9"/>
+    </w:p>
+    <w:p>
+      <w:r>
+        <w:rPr>
+          <w:noProof/>
+        </w:rPr>
+        <w:drawing>
+          <wp:inline distT="0" distB="0" distL="0" distR="0" wp14:anchorId="6727F117" wp14:editId="1F1F882A">
+            <wp:extent cx="6648450" cy="8782050"/>
+            <wp:effectExtent l="0" t="0" r="0" b="0"/>
+            <wp:docPr id="1517332483" name="Image 2"/>
+            <wp:cNvGraphicFramePr>
+              <a:graphicFrameLocks xmlns:a="http://schemas.openxmlformats.org/drawingml/2006/main" noChangeAspect="1"/>
+            </wp:cNvGraphicFramePr>
+            <a:graphic xmlns:a="http://schemas.openxmlformats.org/drawingml/2006/main">
+              <a:graphicData uri="http://schemas.openxmlformats.org/drawingml/2006/picture">
+                <pic:pic xmlns:pic="http://schemas.openxmlformats.org/drawingml/2006/picture">
+                  <pic:nvPicPr>
+                    <pic:cNvPr id="0" name="Picture 2"/>
+                    <pic:cNvPicPr>
+                      <a:picLocks noChangeAspect="1" noChangeArrowheads="1"/>
+                    </pic:cNvPicPr>
+                  </pic:nvPicPr>
+                  <pic:blipFill>
+                    <a:blip r:embed="rId10">
+                      <a:extLst>
+                        <a:ext uri="{28A0092B-C50C-407E-A947-70E740481C1C}">
+                          <a14:useLocalDpi xmlns:a14="http://schemas.microsoft.com/office/drawing/2010/main" val="0"/>
+                        </a:ext>
+                      </a:extLst>
+                    </a:blip>
+                    <a:srcRect/>
+                    <a:stretch>
+                      <a:fillRect/>
+                    </a:stretch>
+                  </pic:blipFill>
+                  <pic:spPr bwMode="auto">
+                    <a:xfrm>
+                      <a:off x="0" y="0"/>
+                      <a:ext cx="6648450" cy="8782050"/>
+                    </a:xfrm>
+                    <a:prstGeom prst="rect">
+                      <a:avLst/>
+                    </a:prstGeom>
+                    <a:noFill/>
+                    <a:ln>
+                      <a:noFill/>
+                    </a:ln>
+                  </pic:spPr>
+                </pic:pic>
+              </a:graphicData>
+            </a:graphic>
+          </wp:inline>
+        </w:drawing>
+      </w:r>
     </w:p>
     <w:p>
       <w:pPr>
@@ -1813,8 +2000,9 @@
           <w:numId w:val="2"/>
         </w:numPr>
       </w:pPr>
-      <w:bookmarkStart w:id="9" w:name="_Toc146371614"/>
-      <w:r>
+      <w:bookmarkStart w:id="10" w:name="_Toc146614424"/>
+      <w:r>
+        <w:lastRenderedPageBreak/>
         <w:t xml:space="preserve">Diagramme de séquence </w:t>
       </w:r>
       <w:r>
@@ -1823,11 +2011,65 @@
       <w:r>
         <w:t>)</w:t>
       </w:r>
-      <w:bookmarkEnd w:id="9"/>
-    </w:p>
-    <w:p/>
+      <w:bookmarkEnd w:id="10"/>
+    </w:p>
+    <w:p>
+      <w:r>
+        <w:rPr>
+          <w:noProof/>
+        </w:rPr>
+        <w:drawing>
+          <wp:inline distT="0" distB="0" distL="0" distR="0" wp14:anchorId="67DEEFCF" wp14:editId="2CA8129C">
+            <wp:extent cx="6648450" cy="5419725"/>
+            <wp:effectExtent l="0" t="0" r="0" b="9525"/>
+            <wp:docPr id="349240846" name="Image 4"/>
+            <wp:cNvGraphicFramePr>
+              <a:graphicFrameLocks xmlns:a="http://schemas.openxmlformats.org/drawingml/2006/main" noChangeAspect="1"/>
+            </wp:cNvGraphicFramePr>
+            <a:graphic xmlns:a="http://schemas.openxmlformats.org/drawingml/2006/main">
+              <a:graphicData uri="http://schemas.openxmlformats.org/drawingml/2006/picture">
+                <pic:pic xmlns:pic="http://schemas.openxmlformats.org/drawingml/2006/picture">
+                  <pic:nvPicPr>
+                    <pic:cNvPr id="0" name="Picture 4"/>
+                    <pic:cNvPicPr>
+                      <a:picLocks noChangeAspect="1" noChangeArrowheads="1"/>
+                    </pic:cNvPicPr>
+                  </pic:nvPicPr>
+                  <pic:blipFill>
+                    <a:blip r:embed="rId11">
+                      <a:extLst>
+                        <a:ext uri="{28A0092B-C50C-407E-A947-70E740481C1C}">
+                          <a14:useLocalDpi xmlns:a14="http://schemas.microsoft.com/office/drawing/2010/main" val="0"/>
+                        </a:ext>
+                      </a:extLst>
+                    </a:blip>
+                    <a:srcRect/>
+                    <a:stretch>
+                      <a:fillRect/>
+                    </a:stretch>
+                  </pic:blipFill>
+                  <pic:spPr bwMode="auto">
+                    <a:xfrm>
+                      <a:off x="0" y="0"/>
+                      <a:ext cx="6648450" cy="5419725"/>
+                    </a:xfrm>
+                    <a:prstGeom prst="rect">
+                      <a:avLst/>
+                    </a:prstGeom>
+                    <a:noFill/>
+                    <a:ln>
+                      <a:noFill/>
+                    </a:ln>
+                  </pic:spPr>
+                </pic:pic>
+              </a:graphicData>
+            </a:graphic>
+          </wp:inline>
+        </w:drawing>
+      </w:r>
+    </w:p>
     <w:sectPr>
-      <w:footerReference w:type="default" r:id="rId10"/>
+      <w:footerReference w:type="default" r:id="rId12"/>
       <w:pgSz w:w="11906" w:h="16838"/>
       <w:pgMar w:top="720" w:right="720" w:bottom="720" w:left="720" w:header="708" w:footer="708" w:gutter="0"/>
       <w:cols w:space="708"/>
@@ -2589,6 +2831,7 @@
   <w:style w:type="paragraph" w:default="1" w:styleId="Normal">
     <w:name w:val="Normal"/>
     <w:qFormat/>
+    <w:rsid w:val="00682CD6"/>
   </w:style>
   <w:style w:type="paragraph" w:styleId="Titre1">
     <w:name w:val="heading 1"/>
@@ -2923,7 +3166,7 @@
     <w:charset w:val="00"/>
     <w:family w:val="swiss"/>
     <w:pitch w:val="variable"/>
-    <w:sig w:usb0="E4002EFF" w:usb1="C200247B" w:usb2="00000009" w:usb3="00000000" w:csb0="000001FF" w:csb1="00000000"/>
+    <w:sig w:usb0="E4002EFF" w:usb1="C000247B" w:usb2="00000009" w:usb3="00000000" w:csb0="000001FF" w:csb1="00000000"/>
   </w:font>
   <w:font w:name="Times New Roman">
     <w:panose1 w:val="02020603050405020304"/>
@@ -2937,7 +3180,7 @@
     <w:charset w:val="00"/>
     <w:family w:val="swiss"/>
     <w:pitch w:val="variable"/>
-    <w:sig w:usb0="E4002EFF" w:usb1="C200247B" w:usb2="00000009" w:usb3="00000000" w:csb0="000001FF" w:csb1="00000000"/>
+    <w:sig w:usb0="E4002EFF" w:usb1="C000247B" w:usb2="00000009" w:usb3="00000000" w:csb0="000001FF" w:csb1="00000000"/>
   </w:font>
 </w:fonts>
 </file>
@@ -2961,6 +3204,7 @@
     <w:rsidRoot w:val="00CC04A4"/>
     <w:rsid w:val="00243BCA"/>
     <w:rsid w:val="003B7069"/>
+    <w:rsid w:val="00893576"/>
     <w:rsid w:val="00CC04A4"/>
     <w:rsid w:val="00CD0772"/>
   </w:rsids>

</xml_diff>